<commit_message>
Cap nhat bao cao, poster
</commit_message>
<xml_diff>
--- a/CNTT_2021608739_LeHuyHoang_TienDo.docx
+++ b/CNTT_2021608739_LeHuyHoang_TienDo.docx
@@ -575,8 +575,8 @@
     <w:p>
       <w:pPr>
         <w:tabs>
-          <w:tab w:val="left" w:pos="3600"/>
-          <w:tab w:val="left" w:pos="7650"/>
+          <w:tab w:val="left" w:pos="3780"/>
+          <w:tab w:val="left" w:pos="7920"/>
         </w:tabs>
         <w:spacing w:after="120" w:line="240" w:lineRule="auto"/>
         <w:jc w:val="both"/>
@@ -604,7 +604,7 @@
           <w:rFonts w:ascii="Times New Roman" w:hAnsi="Times New Roman"/>
           <w:sz w:val="28"/>
         </w:rPr>
-        <w:t>20232IT6129001</w:t>
+        <w:t>LT CĐ – ĐH CNTT 1</w:t>
       </w:r>
       <w:r>
         <w:rPr>
@@ -665,9 +665,9 @@
       </w:tblPr>
       <w:tblGrid>
         <w:gridCol w:w="959"/>
-        <w:gridCol w:w="1276"/>
-        <w:gridCol w:w="3423"/>
-        <w:gridCol w:w="3553"/>
+        <w:gridCol w:w="1736"/>
+        <w:gridCol w:w="3150"/>
+        <w:gridCol w:w="3366"/>
       </w:tblGrid>
       <w:tr>
         <w:trPr>
@@ -710,7 +710,7 @@
         </w:tc>
         <w:tc>
           <w:tcPr>
-            <w:tcW w:w="1276" w:type="dxa"/>
+            <w:tcW w:w="1736" w:type="dxa"/>
             <w:tcBorders>
               <w:top w:val="single" w:sz="4" w:space="0" w:color="auto"/>
               <w:left w:val="single" w:sz="4" w:space="0" w:color="auto"/>
@@ -746,7 +746,7 @@
         </w:tc>
         <w:tc>
           <w:tcPr>
-            <w:tcW w:w="3423" w:type="dxa"/>
+            <w:tcW w:w="3150" w:type="dxa"/>
             <w:tcBorders>
               <w:top w:val="single" w:sz="4" w:space="0" w:color="auto"/>
               <w:left w:val="single" w:sz="4" w:space="0" w:color="auto"/>
@@ -782,7 +782,7 @@
         </w:tc>
         <w:tc>
           <w:tcPr>
-            <w:tcW w:w="3553" w:type="dxa"/>
+            <w:tcW w:w="3366" w:type="dxa"/>
             <w:tcBorders>
               <w:top w:val="single" w:sz="4" w:space="0" w:color="auto"/>
               <w:left w:val="single" w:sz="4" w:space="0" w:color="auto"/>
@@ -858,7 +858,7 @@
         </w:tc>
         <w:tc>
           <w:tcPr>
-            <w:tcW w:w="1276" w:type="dxa"/>
+            <w:tcW w:w="1736" w:type="dxa"/>
             <w:tcBorders>
               <w:top w:val="single" w:sz="4" w:space="0" w:color="auto"/>
               <w:left w:val="single" w:sz="4" w:space="0" w:color="auto"/>
@@ -896,11 +896,20 @@
               </w:rPr>
               <w:t>/03</w:t>
             </w:r>
-          </w:p>
-        </w:tc>
-        <w:tc>
-          <w:tcPr>
-            <w:tcW w:w="3423" w:type="dxa"/>
+            <w:r>
+              <w:rPr>
+                <w:rFonts w:ascii="Times New Roman" w:eastAsia="Times New Roman" w:hAnsi="Times New Roman"/>
+                <w:sz w:val="28"/>
+                <w:szCs w:val="28"/>
+                <w:lang w:eastAsia="vi-VN"/>
+              </w:rPr>
+              <w:t>/2024</w:t>
+            </w:r>
+          </w:p>
+        </w:tc>
+        <w:tc>
+          <w:tcPr>
+            <w:tcW w:w="3150" w:type="dxa"/>
             <w:vAlign w:val="center"/>
           </w:tcPr>
           <w:p>
@@ -935,7 +944,7 @@
         </w:tc>
         <w:tc>
           <w:tcPr>
-            <w:tcW w:w="3553" w:type="dxa"/>
+            <w:tcW w:w="3366" w:type="dxa"/>
             <w:vAlign w:val="center"/>
             <w:hideMark/>
           </w:tcPr>
@@ -993,7 +1002,7 @@
         </w:tc>
         <w:tc>
           <w:tcPr>
-            <w:tcW w:w="1276" w:type="dxa"/>
+            <w:tcW w:w="1736" w:type="dxa"/>
             <w:tcBorders>
               <w:top w:val="single" w:sz="4" w:space="0" w:color="auto"/>
               <w:left w:val="single" w:sz="4" w:space="0" w:color="auto"/>
@@ -1031,11 +1040,20 @@
               </w:rPr>
               <w:t>/03</w:t>
             </w:r>
-          </w:p>
-        </w:tc>
-        <w:tc>
-          <w:tcPr>
-            <w:tcW w:w="3423" w:type="dxa"/>
+            <w:r>
+              <w:rPr>
+                <w:rFonts w:ascii="Times New Roman" w:eastAsia="Times New Roman" w:hAnsi="Times New Roman"/>
+                <w:sz w:val="28"/>
+                <w:szCs w:val="28"/>
+                <w:lang w:eastAsia="vi-VN"/>
+              </w:rPr>
+              <w:t>/2024</w:t>
+            </w:r>
+          </w:p>
+        </w:tc>
+        <w:tc>
+          <w:tcPr>
+            <w:tcW w:w="3150" w:type="dxa"/>
             <w:tcBorders>
               <w:top w:val="single" w:sz="4" w:space="0" w:color="auto"/>
               <w:left w:val="single" w:sz="4" w:space="0" w:color="auto"/>
@@ -1085,7 +1103,7 @@
         </w:tc>
         <w:tc>
           <w:tcPr>
-            <w:tcW w:w="3553" w:type="dxa"/>
+            <w:tcW w:w="3366" w:type="dxa"/>
             <w:vAlign w:val="center"/>
             <w:hideMark/>
           </w:tcPr>
@@ -1143,7 +1161,7 @@
         </w:tc>
         <w:tc>
           <w:tcPr>
-            <w:tcW w:w="1276" w:type="dxa"/>
+            <w:tcW w:w="1736" w:type="dxa"/>
             <w:tcBorders>
               <w:top w:val="single" w:sz="4" w:space="0" w:color="auto"/>
               <w:left w:val="single" w:sz="4" w:space="0" w:color="auto"/>
@@ -1190,11 +1208,20 @@
               </w:rPr>
               <w:t>/04</w:t>
             </w:r>
-          </w:p>
-        </w:tc>
-        <w:tc>
-          <w:tcPr>
-            <w:tcW w:w="3423" w:type="dxa"/>
+            <w:r>
+              <w:rPr>
+                <w:rFonts w:ascii="Times New Roman" w:eastAsia="Times New Roman" w:hAnsi="Times New Roman"/>
+                <w:sz w:val="28"/>
+                <w:szCs w:val="28"/>
+                <w:lang w:eastAsia="vi-VN"/>
+              </w:rPr>
+              <w:t>/2024</w:t>
+            </w:r>
+          </w:p>
+        </w:tc>
+        <w:tc>
+          <w:tcPr>
+            <w:tcW w:w="3150" w:type="dxa"/>
             <w:tcBorders>
               <w:top w:val="single" w:sz="4" w:space="0" w:color="auto"/>
               <w:left w:val="single" w:sz="4" w:space="0" w:color="auto"/>
@@ -1235,7 +1262,7 @@
         </w:tc>
         <w:tc>
           <w:tcPr>
-            <w:tcW w:w="3553" w:type="dxa"/>
+            <w:tcW w:w="3366" w:type="dxa"/>
             <w:vAlign w:val="center"/>
             <w:hideMark/>
           </w:tcPr>
@@ -1293,7 +1320,7 @@
         </w:tc>
         <w:tc>
           <w:tcPr>
-            <w:tcW w:w="1276" w:type="dxa"/>
+            <w:tcW w:w="1736" w:type="dxa"/>
             <w:vAlign w:val="center"/>
             <w:hideMark/>
           </w:tcPr>
@@ -1317,11 +1344,20 @@
               </w:rPr>
               <w:t>13/04</w:t>
             </w:r>
-          </w:p>
-        </w:tc>
-        <w:tc>
-          <w:tcPr>
-            <w:tcW w:w="3423" w:type="dxa"/>
+            <w:r>
+              <w:rPr>
+                <w:rFonts w:ascii="Times New Roman" w:eastAsia="Times New Roman" w:hAnsi="Times New Roman"/>
+                <w:sz w:val="28"/>
+                <w:szCs w:val="28"/>
+                <w:lang w:eastAsia="vi-VN"/>
+              </w:rPr>
+              <w:t>/2024</w:t>
+            </w:r>
+          </w:p>
+        </w:tc>
+        <w:tc>
+          <w:tcPr>
+            <w:tcW w:w="3150" w:type="dxa"/>
             <w:vAlign w:val="center"/>
             <w:hideMark/>
           </w:tcPr>
@@ -1348,7 +1384,7 @@
         </w:tc>
         <w:tc>
           <w:tcPr>
-            <w:tcW w:w="3553" w:type="dxa"/>
+            <w:tcW w:w="3366" w:type="dxa"/>
             <w:vAlign w:val="center"/>
             <w:hideMark/>
           </w:tcPr>
@@ -1406,7 +1442,7 @@
         </w:tc>
         <w:tc>
           <w:tcPr>
-            <w:tcW w:w="1276" w:type="dxa"/>
+            <w:tcW w:w="1736" w:type="dxa"/>
             <w:vAlign w:val="center"/>
           </w:tcPr>
           <w:p>
@@ -1429,11 +1465,20 @@
               </w:rPr>
               <w:t>20/04</w:t>
             </w:r>
-          </w:p>
-        </w:tc>
-        <w:tc>
-          <w:tcPr>
-            <w:tcW w:w="3423" w:type="dxa"/>
+            <w:r>
+              <w:rPr>
+                <w:rFonts w:ascii="Times New Roman" w:eastAsia="Times New Roman" w:hAnsi="Times New Roman"/>
+                <w:sz w:val="28"/>
+                <w:szCs w:val="28"/>
+                <w:lang w:eastAsia="vi-VN"/>
+              </w:rPr>
+              <w:t>/2024</w:t>
+            </w:r>
+          </w:p>
+        </w:tc>
+        <w:tc>
+          <w:tcPr>
+            <w:tcW w:w="3150" w:type="dxa"/>
             <w:vAlign w:val="center"/>
           </w:tcPr>
           <w:p>
@@ -1459,7 +1504,7 @@
         </w:tc>
         <w:tc>
           <w:tcPr>
-            <w:tcW w:w="3553" w:type="dxa"/>
+            <w:tcW w:w="3366" w:type="dxa"/>
             <w:vAlign w:val="center"/>
           </w:tcPr>
           <w:p>
@@ -1516,7 +1561,7 @@
         </w:tc>
         <w:tc>
           <w:tcPr>
-            <w:tcW w:w="1276" w:type="dxa"/>
+            <w:tcW w:w="1736" w:type="dxa"/>
             <w:vAlign w:val="center"/>
           </w:tcPr>
           <w:p>
@@ -1539,11 +1584,20 @@
               </w:rPr>
               <w:t>27/04</w:t>
             </w:r>
-          </w:p>
-        </w:tc>
-        <w:tc>
-          <w:tcPr>
-            <w:tcW w:w="3423" w:type="dxa"/>
+            <w:r>
+              <w:rPr>
+                <w:rFonts w:ascii="Times New Roman" w:eastAsia="Times New Roman" w:hAnsi="Times New Roman"/>
+                <w:sz w:val="28"/>
+                <w:szCs w:val="28"/>
+                <w:lang w:eastAsia="vi-VN"/>
+              </w:rPr>
+              <w:t>/2024</w:t>
+            </w:r>
+          </w:p>
+        </w:tc>
+        <w:tc>
+          <w:tcPr>
+            <w:tcW w:w="3150" w:type="dxa"/>
             <w:vAlign w:val="center"/>
           </w:tcPr>
           <w:p>
@@ -1578,7 +1632,7 @@
         </w:tc>
         <w:tc>
           <w:tcPr>
-            <w:tcW w:w="3553" w:type="dxa"/>
+            <w:tcW w:w="3366" w:type="dxa"/>
             <w:vAlign w:val="center"/>
           </w:tcPr>
           <w:p>
@@ -1635,7 +1689,7 @@
         </w:tc>
         <w:tc>
           <w:tcPr>
-            <w:tcW w:w="1276" w:type="dxa"/>
+            <w:tcW w:w="1736" w:type="dxa"/>
             <w:vAlign w:val="center"/>
           </w:tcPr>
           <w:p>
@@ -1658,11 +1712,20 @@
               </w:rPr>
               <w:t>04/05</w:t>
             </w:r>
-          </w:p>
-        </w:tc>
-        <w:tc>
-          <w:tcPr>
-            <w:tcW w:w="3423" w:type="dxa"/>
+            <w:r>
+              <w:rPr>
+                <w:rFonts w:ascii="Times New Roman" w:eastAsia="Times New Roman" w:hAnsi="Times New Roman"/>
+                <w:sz w:val="28"/>
+                <w:szCs w:val="28"/>
+                <w:lang w:eastAsia="vi-VN"/>
+              </w:rPr>
+              <w:t>/2024</w:t>
+            </w:r>
+          </w:p>
+        </w:tc>
+        <w:tc>
+          <w:tcPr>
+            <w:tcW w:w="3150" w:type="dxa"/>
             <w:vAlign w:val="center"/>
           </w:tcPr>
           <w:p>
@@ -1697,7 +1760,7 @@
         </w:tc>
         <w:tc>
           <w:tcPr>
-            <w:tcW w:w="3553" w:type="dxa"/>
+            <w:tcW w:w="3366" w:type="dxa"/>
             <w:vAlign w:val="center"/>
           </w:tcPr>
           <w:p>
@@ -1748,13 +1811,14 @@
                 <w:szCs w:val="28"/>
                 <w:lang w:eastAsia="vi-VN"/>
               </w:rPr>
+              <w:lastRenderedPageBreak/>
               <w:t>8</w:t>
             </w:r>
           </w:p>
         </w:tc>
         <w:tc>
           <w:tcPr>
-            <w:tcW w:w="1276" w:type="dxa"/>
+            <w:tcW w:w="1736" w:type="dxa"/>
             <w:vAlign w:val="center"/>
           </w:tcPr>
           <w:p>
@@ -1777,11 +1841,20 @@
               </w:rPr>
               <w:t>11/05</w:t>
             </w:r>
-          </w:p>
-        </w:tc>
-        <w:tc>
-          <w:tcPr>
-            <w:tcW w:w="3423" w:type="dxa"/>
+            <w:r>
+              <w:rPr>
+                <w:rFonts w:ascii="Times New Roman" w:eastAsia="Times New Roman" w:hAnsi="Times New Roman"/>
+                <w:sz w:val="28"/>
+                <w:szCs w:val="28"/>
+                <w:lang w:eastAsia="vi-VN"/>
+              </w:rPr>
+              <w:t>/2024</w:t>
+            </w:r>
+          </w:p>
+        </w:tc>
+        <w:tc>
+          <w:tcPr>
+            <w:tcW w:w="3150" w:type="dxa"/>
             <w:vAlign w:val="center"/>
           </w:tcPr>
           <w:p>
@@ -1816,7 +1889,7 @@
         </w:tc>
         <w:tc>
           <w:tcPr>
-            <w:tcW w:w="3553" w:type="dxa"/>
+            <w:tcW w:w="3366" w:type="dxa"/>
             <w:vAlign w:val="center"/>
           </w:tcPr>
           <w:p>
@@ -1867,14 +1940,13 @@
                 <w:szCs w:val="28"/>
                 <w:lang w:eastAsia="vi-VN"/>
               </w:rPr>
-              <w:lastRenderedPageBreak/>
               <w:t>9</w:t>
             </w:r>
           </w:p>
         </w:tc>
         <w:tc>
           <w:tcPr>
-            <w:tcW w:w="1276" w:type="dxa"/>
+            <w:tcW w:w="1736" w:type="dxa"/>
             <w:vAlign w:val="center"/>
           </w:tcPr>
           <w:p>
@@ -1897,11 +1969,20 @@
               </w:rPr>
               <w:t>18/05</w:t>
             </w:r>
-          </w:p>
-        </w:tc>
-        <w:tc>
-          <w:tcPr>
-            <w:tcW w:w="3423" w:type="dxa"/>
+            <w:r>
+              <w:rPr>
+                <w:rFonts w:ascii="Times New Roman" w:eastAsia="Times New Roman" w:hAnsi="Times New Roman"/>
+                <w:sz w:val="28"/>
+                <w:szCs w:val="28"/>
+                <w:lang w:eastAsia="vi-VN"/>
+              </w:rPr>
+              <w:t>/2024</w:t>
+            </w:r>
+          </w:p>
+        </w:tc>
+        <w:tc>
+          <w:tcPr>
+            <w:tcW w:w="3150" w:type="dxa"/>
             <w:vAlign w:val="center"/>
           </w:tcPr>
           <w:p>
@@ -1936,7 +2017,7 @@
         </w:tc>
         <w:tc>
           <w:tcPr>
-            <w:tcW w:w="3553" w:type="dxa"/>
+            <w:tcW w:w="3366" w:type="dxa"/>
             <w:vAlign w:val="center"/>
           </w:tcPr>
           <w:p>

</xml_diff>